<commit_message>
week 5 systems analysis files
</commit_message>
<xml_diff>
--- a/Intro to Systems Analysis/WEEK 5/MIS 311 Week 5 Assignment.docx
+++ b/Intro to Systems Analysis/WEEK 5/MIS 311 Week 5 Assignment.docx
@@ -13,178 +13,8 @@
         <w:rPr>
           <w:b/>
           <w:bCs/>
-          <w:noProof/>
-        </w:rPr>
-        <mc:AlternateContent>
-          <mc:Choice Requires="wps">
-            <w:drawing>
-              <wp:anchor distT="0" distB="0" distL="114300" distR="114300" simplePos="0" relativeHeight="251659264" behindDoc="0" locked="0" layoutInCell="1" allowOverlap="1" wp14:anchorId="16690410" wp14:editId="5D6F8DD3">
-                <wp:simplePos x="0" y="0"/>
-                <wp:positionH relativeFrom="column">
-                  <wp:posOffset>-77028</wp:posOffset>
-                </wp:positionH>
-                <wp:positionV relativeFrom="paragraph">
-                  <wp:posOffset>258417</wp:posOffset>
-                </wp:positionV>
-                <wp:extent cx="6679095" cy="1431235"/>
-                <wp:effectExtent l="0" t="0" r="26670" b="17145"/>
-                <wp:wrapNone/>
-                <wp:docPr id="1" name="Rectangle 1"/>
-                <wp:cNvGraphicFramePr/>
-                <a:graphic xmlns:a="http://schemas.openxmlformats.org/drawingml/2006/main">
-                  <a:graphicData uri="http://schemas.microsoft.com/office/word/2010/wordprocessingShape">
-                    <wps:wsp>
-                      <wps:cNvSpPr/>
-                      <wps:spPr>
-                        <a:xfrm>
-                          <a:off x="0" y="0"/>
-                          <a:ext cx="6679095" cy="1431235"/>
-                        </a:xfrm>
-                        <a:prstGeom prst="rect">
-                          <a:avLst/>
-                        </a:prstGeom>
-                        <a:noFill/>
-                      </wps:spPr>
-                      <wps:style>
-                        <a:lnRef idx="2">
-                          <a:schemeClr val="accent1">
-                            <a:shade val="50000"/>
-                          </a:schemeClr>
-                        </a:lnRef>
-                        <a:fillRef idx="1">
-                          <a:schemeClr val="accent1"/>
-                        </a:fillRef>
-                        <a:effectRef idx="0">
-                          <a:schemeClr val="accent1"/>
-                        </a:effectRef>
-                        <a:fontRef idx="minor">
-                          <a:schemeClr val="lt1"/>
-                        </a:fontRef>
-                      </wps:style>
-                      <wps:bodyPr rot="0" spcFirstLastPara="0" vertOverflow="overflow" horzOverflow="overflow" vert="horz" wrap="square" lIns="91440" tIns="45720" rIns="91440" bIns="45720" numCol="1" spcCol="0" rtlCol="0" fromWordArt="0" anchor="ctr" anchorCtr="0" forceAA="0" compatLnSpc="1">
-                        <a:prstTxWarp prst="textNoShape">
-                          <a:avLst/>
-                        </a:prstTxWarp>
-                        <a:noAutofit/>
-                      </wps:bodyPr>
-                    </wps:wsp>
-                  </a:graphicData>
-                </a:graphic>
-                <wp14:sizeRelV relativeFrom="margin">
-                  <wp14:pctHeight>0</wp14:pctHeight>
-                </wp14:sizeRelV>
-              </wp:anchor>
-            </w:drawing>
-          </mc:Choice>
-          <mc:Fallback>
-            <w:pict>
-              <v:rect w14:anchorId="03C8A0E2" id="Rectangle 1" o:spid="_x0000_s1026" style="position:absolute;margin-left:-6.05pt;margin-top:20.35pt;width:525.9pt;height:112.7pt;z-index:251659264;visibility:visible;mso-wrap-style:square;mso-height-percent:0;mso-wrap-distance-left:9pt;mso-wrap-distance-top:0;mso-wrap-distance-right:9pt;mso-wrap-distance-bottom:0;mso-position-horizontal:absolute;mso-position-horizontal-relative:text;mso-position-vertical:absolute;mso-position-vertical-relative:text;mso-height-percent:0;mso-height-relative:margin;v-text-anchor:middle" o:gfxdata="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" filled="f" strokecolor="#1f3763 [1604]" strokeweight="1pt"/>
-            </w:pict>
-          </mc:Fallback>
-        </mc:AlternateContent>
-      </w:r>
-      <w:r>
-        <w:rPr>
-          <w:b/>
-          <w:bCs/>
         </w:rPr>
         <w:t>MIS 311 Week 5 Assignment</w:t>
-      </w:r>
-    </w:p>
-    <w:p>
-      <w:pPr>
-        <w:rPr>
-          <w:i/>
-          <w:iCs/>
-        </w:rPr>
-      </w:pPr>
-      <w:r>
-        <w:rPr>
-          <w:i/>
-          <w:iCs/>
-        </w:rPr>
-        <w:t>Setup for the Assignment: This week’s reading is drawing your focus on how to refine your user story telling skills and then how to start thinking about how to use UI wireframes to begin converting those user stories into wireframes and protypes designed to make sure the user needs are being addressed. Using the terms and tools defined in this week’s reading provide ‘complete’ answers to each part of each question showing below. Present enough of a narrative for each section to show what you did and why you did it. These questions come from the Problems and Exercises found at the end of Chapter 4</w:t>
-      </w:r>
-      <w:r>
-        <w:rPr>
-          <w:i/>
-          <w:iCs/>
-        </w:rPr>
-        <w:t xml:space="preserve">. Two sites that allow you to create wireframes for free are </w:t>
-      </w:r>
-      <w:hyperlink r:id="rId5" w:history="1">
-        <w:r>
-          <w:rPr>
-            <w:rStyle w:val="Hyperlink"/>
-            <w:i/>
-            <w:iCs/>
-          </w:rPr>
-          <w:t>Lucid Charts for free</w:t>
-        </w:r>
-      </w:hyperlink>
-      <w:r>
-        <w:rPr>
-          <w:i/>
-          <w:iCs/>
-        </w:rPr>
-        <w:t xml:space="preserve"> and </w:t>
-      </w:r>
-      <w:hyperlink r:id="rId6" w:history="1">
-        <w:r>
-          <w:rPr>
-            <w:rStyle w:val="Hyperlink"/>
-            <w:i/>
-            <w:iCs/>
-          </w:rPr>
-          <w:t xml:space="preserve">Visual </w:t>
-        </w:r>
-        <w:r>
-          <w:rPr>
-            <w:rStyle w:val="Hyperlink"/>
-            <w:i/>
-            <w:iCs/>
-          </w:rPr>
-          <w:t>P</w:t>
-        </w:r>
-        <w:r>
-          <w:rPr>
-            <w:rStyle w:val="Hyperlink"/>
-            <w:i/>
-            <w:iCs/>
-          </w:rPr>
-          <w:t>a</w:t>
-        </w:r>
-        <w:r>
-          <w:rPr>
-            <w:rStyle w:val="Hyperlink"/>
-            <w:i/>
-            <w:iCs/>
-          </w:rPr>
-          <w:t>r</w:t>
-        </w:r>
-        <w:r>
-          <w:rPr>
-            <w:rStyle w:val="Hyperlink"/>
-            <w:i/>
-            <w:iCs/>
-          </w:rPr>
-          <w:t>a</w:t>
-        </w:r>
-        <w:r>
-          <w:rPr>
-            <w:rStyle w:val="Hyperlink"/>
-            <w:i/>
-            <w:iCs/>
-          </w:rPr>
-          <w:t>digm</w:t>
-        </w:r>
-      </w:hyperlink>
-      <w:r>
-        <w:rPr>
-          <w:i/>
-          <w:iCs/>
-        </w:rPr>
-        <w:t xml:space="preserve">. </w:t>
       </w:r>
     </w:p>
     <w:p/>
@@ -219,7 +49,101 @@
           <w:sz w:val="27"/>
           <w:szCs w:val="27"/>
         </w:rPr>
-        <w:t> Consider the following user story in the context of service that connects individual customers and individual service providers that complete household service tasks, such as picking up goods from a physical store, delivering prepared meals, monitoring a family’s house during a vacation, and so forth:</w:t>
+        <w:t xml:space="preserve"> Consider the following user story in the context of </w:t>
+      </w:r>
+      <w:r>
+        <w:rPr>
+          <w:rFonts w:asciiTheme="minorHAnsi" w:hAnsiTheme="minorHAnsi" w:cstheme="minorHAnsi"/>
+          <w:color w:val="000000"/>
+          <w:sz w:val="27"/>
+          <w:szCs w:val="27"/>
+        </w:rPr>
+        <w:t xml:space="preserve">a </w:t>
+      </w:r>
+      <w:r>
+        <w:rPr>
+          <w:rFonts w:asciiTheme="minorHAnsi" w:hAnsiTheme="minorHAnsi" w:cstheme="minorHAnsi"/>
+          <w:color w:val="000000"/>
+          <w:sz w:val="27"/>
+          <w:szCs w:val="27"/>
+        </w:rPr>
+        <w:t xml:space="preserve">service that connects individual customers and individual service providers that </w:t>
+      </w:r>
+      <w:r>
+        <w:rPr>
+          <w:rFonts w:asciiTheme="minorHAnsi" w:hAnsiTheme="minorHAnsi" w:cstheme="minorHAnsi"/>
+          <w:color w:val="000000"/>
+          <w:sz w:val="27"/>
+          <w:szCs w:val="27"/>
+          <w:highlight w:val="yellow"/>
+        </w:rPr>
+        <w:t>complete household service tasks</w:t>
+      </w:r>
+      <w:r>
+        <w:rPr>
+          <w:rFonts w:asciiTheme="minorHAnsi" w:hAnsiTheme="minorHAnsi" w:cstheme="minorHAnsi"/>
+          <w:color w:val="000000"/>
+          <w:sz w:val="27"/>
+          <w:szCs w:val="27"/>
+        </w:rPr>
+        <w:t xml:space="preserve">, </w:t>
+      </w:r>
+      <w:r>
+        <w:rPr>
+          <w:rFonts w:asciiTheme="minorHAnsi" w:hAnsiTheme="minorHAnsi" w:cstheme="minorHAnsi"/>
+          <w:color w:val="000000"/>
+          <w:sz w:val="27"/>
+          <w:szCs w:val="27"/>
+          <w:highlight w:val="yellow"/>
+        </w:rPr>
+        <w:t>such as picking up goods from a physical store</w:t>
+      </w:r>
+      <w:r>
+        <w:rPr>
+          <w:rFonts w:asciiTheme="minorHAnsi" w:hAnsiTheme="minorHAnsi" w:cstheme="minorHAnsi"/>
+          <w:color w:val="000000"/>
+          <w:sz w:val="27"/>
+          <w:szCs w:val="27"/>
+        </w:rPr>
+        <w:t xml:space="preserve">, </w:t>
+      </w:r>
+      <w:r>
+        <w:rPr>
+          <w:rFonts w:asciiTheme="minorHAnsi" w:hAnsiTheme="minorHAnsi" w:cstheme="minorHAnsi"/>
+          <w:color w:val="000000"/>
+          <w:sz w:val="27"/>
+          <w:szCs w:val="27"/>
+          <w:highlight w:val="yellow"/>
+        </w:rPr>
+        <w:t>delivering prepared meals</w:t>
+      </w:r>
+      <w:r>
+        <w:rPr>
+          <w:rFonts w:asciiTheme="minorHAnsi" w:hAnsiTheme="minorHAnsi" w:cstheme="minorHAnsi"/>
+          <w:color w:val="000000"/>
+          <w:sz w:val="27"/>
+          <w:szCs w:val="27"/>
+        </w:rPr>
+        <w:t xml:space="preserve">, </w:t>
+      </w:r>
+      <w:r>
+        <w:rPr>
+          <w:rFonts w:asciiTheme="minorHAnsi" w:hAnsiTheme="minorHAnsi" w:cstheme="minorHAnsi"/>
+          <w:color w:val="000000"/>
+          <w:sz w:val="27"/>
+          <w:szCs w:val="27"/>
+          <w:highlight w:val="yellow"/>
+        </w:rPr>
+        <w:t>monitoring a family’s house during a vacation</w:t>
+      </w:r>
+      <w:r>
+        <w:rPr>
+          <w:rFonts w:asciiTheme="minorHAnsi" w:hAnsiTheme="minorHAnsi" w:cstheme="minorHAnsi"/>
+          <w:color w:val="000000"/>
+          <w:sz w:val="27"/>
+          <w:szCs w:val="27"/>
+        </w:rPr>
+        <w:t>, and so forth:</w:t>
       </w:r>
     </w:p>
     <w:p>
@@ -285,6 +209,47 @@
     </w:p>
     <w:p>
       <w:pPr>
+        <w:pStyle w:val="exnlf"/>
+        <w:spacing w:before="120" w:beforeAutospacing="0"/>
+        <w:ind w:left="720"/>
+        <w:jc w:val="both"/>
+        <w:rPr>
+          <w:rFonts w:asciiTheme="minorHAnsi" w:hAnsiTheme="minorHAnsi" w:cstheme="minorHAnsi"/>
+          <w:color w:val="000000"/>
+          <w:sz w:val="27"/>
+          <w:szCs w:val="27"/>
+        </w:rPr>
+      </w:pPr>
+      <w:r>
+        <w:rPr>
+          <w:rFonts w:asciiTheme="minorHAnsi" w:hAnsiTheme="minorHAnsi" w:cstheme="minorHAnsi"/>
+          <w:color w:val="000000"/>
+          <w:sz w:val="27"/>
+          <w:szCs w:val="27"/>
+        </w:rPr>
+        <w:t xml:space="preserve">Whether or not the tasks fit the service provider’s interest. Do the available times work with that service provider? Does the scenario enable the service provider to effectively offer </w:t>
+      </w:r>
+      <w:r>
+        <w:rPr>
+          <w:rFonts w:asciiTheme="minorHAnsi" w:hAnsiTheme="minorHAnsi" w:cstheme="minorHAnsi"/>
+          <w:color w:val="000000"/>
+          <w:sz w:val="27"/>
+          <w:szCs w:val="27"/>
+        </w:rPr>
+        <w:t>their</w:t>
+      </w:r>
+      <w:r>
+        <w:rPr>
+          <w:rFonts w:asciiTheme="minorHAnsi" w:hAnsiTheme="minorHAnsi" w:cstheme="minorHAnsi"/>
+          <w:color w:val="000000"/>
+          <w:sz w:val="27"/>
+          <w:szCs w:val="27"/>
+        </w:rPr>
+        <w:t xml:space="preserve"> services? </w:t>
+      </w:r>
+    </w:p>
+    <w:p>
+      <w:pPr>
         <w:pStyle w:val="exnl"/>
         <w:numPr>
           <w:ilvl w:val="0"/>
@@ -332,6 +297,73 @@
     </w:p>
     <w:p>
       <w:pPr>
+        <w:pStyle w:val="exnl"/>
+        <w:spacing w:before="60" w:beforeAutospacing="0"/>
+        <w:ind w:left="720"/>
+        <w:jc w:val="both"/>
+        <w:rPr>
+          <w:rFonts w:asciiTheme="minorHAnsi" w:hAnsiTheme="minorHAnsi" w:cstheme="minorHAnsi"/>
+          <w:color w:val="000000"/>
+          <w:sz w:val="27"/>
+          <w:szCs w:val="27"/>
+        </w:rPr>
+      </w:pPr>
+      <w:r>
+        <w:rPr>
+          <w:noProof/>
+        </w:rPr>
+        <w:drawing>
+          <wp:inline distT="0" distB="0" distL="0" distR="0" wp14:anchorId="4E21317B" wp14:editId="1F461D11">
+            <wp:extent cx="6572250" cy="1856740"/>
+            <wp:effectExtent l="0" t="0" r="0" b="0"/>
+            <wp:docPr id="5" name="Picture 5"/>
+            <wp:cNvGraphicFramePr>
+              <a:graphicFrameLocks xmlns:a="http://schemas.openxmlformats.org/drawingml/2006/main" noChangeAspect="1"/>
+            </wp:cNvGraphicFramePr>
+            <a:graphic xmlns:a="http://schemas.openxmlformats.org/drawingml/2006/main">
+              <a:graphicData uri="http://schemas.openxmlformats.org/drawingml/2006/picture">
+                <pic:pic xmlns:pic="http://schemas.openxmlformats.org/drawingml/2006/picture">
+                  <pic:nvPicPr>
+                    <pic:cNvPr id="0" name="Picture 10"/>
+                    <pic:cNvPicPr>
+                      <a:picLocks noChangeAspect="1" noChangeArrowheads="1"/>
+                    </pic:cNvPicPr>
+                  </pic:nvPicPr>
+                  <pic:blipFill>
+                    <a:blip r:embed="rId7">
+                      <a:extLst>
+                        <a:ext uri="{28A0092B-C50C-407E-A947-70E740481C1C}">
+                          <a14:useLocalDpi xmlns:a14="http://schemas.microsoft.com/office/drawing/2010/main" val="0"/>
+                        </a:ext>
+                      </a:extLst>
+                    </a:blip>
+                    <a:srcRect/>
+                    <a:stretch>
+                      <a:fillRect/>
+                    </a:stretch>
+                  </pic:blipFill>
+                  <pic:spPr bwMode="auto">
+                    <a:xfrm>
+                      <a:off x="0" y="0"/>
+                      <a:ext cx="6572250" cy="1856740"/>
+                    </a:xfrm>
+                    <a:prstGeom prst="rect">
+                      <a:avLst/>
+                    </a:prstGeom>
+                    <a:noFill/>
+                    <a:ln>
+                      <a:noFill/>
+                    </a:ln>
+                  </pic:spPr>
+                </pic:pic>
+              </a:graphicData>
+            </a:graphic>
+          </wp:inline>
+        </w:drawing>
+      </w:r>
+    </w:p>
+    <w:p>
+      <w:pPr>
         <w:pStyle w:val="exf"/>
         <w:spacing w:before="240" w:beforeAutospacing="0" w:after="60" w:afterAutospacing="0"/>
         <w:ind w:left="-240"/>
@@ -383,7 +415,102 @@
           <w:sz w:val="27"/>
           <w:szCs w:val="27"/>
         </w:rPr>
-        <w:t>A financial services training provider, Finance for You and Me (FFYAM), offers thousands of two-to-six-day-long courses around North America. The courses take place mostly at hotels but sometimes also at conference centers or university campuses. In addition, FFYAM has an increasing number of online programs available. It is essential for FFYAM to understand and serve its customers’ needs as effectively as possible. Therefore, it is very important for the company to offer a smooth registration process, maintain a good quality-control system, and frequently reach out to its customers to understand what their training needs are.</w:t>
+        <w:t xml:space="preserve">A financial services training provider, </w:t>
+      </w:r>
+      <w:r>
+        <w:rPr>
+          <w:rFonts w:asciiTheme="minorHAnsi" w:hAnsiTheme="minorHAnsi" w:cstheme="minorHAnsi"/>
+          <w:color w:val="000000"/>
+          <w:sz w:val="27"/>
+          <w:szCs w:val="27"/>
+          <w:highlight w:val="yellow"/>
+        </w:rPr>
+        <w:t>Finance for You and Me (FFYAM</w:t>
+      </w:r>
+      <w:r>
+        <w:rPr>
+          <w:rFonts w:asciiTheme="minorHAnsi" w:hAnsiTheme="minorHAnsi" w:cstheme="minorHAnsi"/>
+          <w:color w:val="000000"/>
+          <w:sz w:val="27"/>
+          <w:szCs w:val="27"/>
+        </w:rPr>
+        <w:t xml:space="preserve">), offers thousands of two-to-six-day-long courses around North America. The courses take place mostly at </w:t>
+      </w:r>
+      <w:r>
+        <w:rPr>
+          <w:rFonts w:asciiTheme="minorHAnsi" w:hAnsiTheme="minorHAnsi" w:cstheme="minorHAnsi"/>
+          <w:color w:val="000000"/>
+          <w:sz w:val="27"/>
+          <w:szCs w:val="27"/>
+          <w:highlight w:val="yellow"/>
+        </w:rPr>
+        <w:t>hotels</w:t>
+      </w:r>
+      <w:r>
+        <w:rPr>
+          <w:rFonts w:asciiTheme="minorHAnsi" w:hAnsiTheme="minorHAnsi" w:cstheme="minorHAnsi"/>
+          <w:color w:val="000000"/>
+          <w:sz w:val="27"/>
+          <w:szCs w:val="27"/>
+        </w:rPr>
+        <w:t xml:space="preserve"> but sometimes also at </w:t>
+      </w:r>
+      <w:r>
+        <w:rPr>
+          <w:rFonts w:asciiTheme="minorHAnsi" w:hAnsiTheme="minorHAnsi" w:cstheme="minorHAnsi"/>
+          <w:color w:val="000000"/>
+          <w:sz w:val="27"/>
+          <w:szCs w:val="27"/>
+          <w:highlight w:val="yellow"/>
+        </w:rPr>
+        <w:t>conference centers or university campuses</w:t>
+      </w:r>
+      <w:r>
+        <w:rPr>
+          <w:rFonts w:asciiTheme="minorHAnsi" w:hAnsiTheme="minorHAnsi" w:cstheme="minorHAnsi"/>
+          <w:color w:val="000000"/>
+          <w:sz w:val="27"/>
+          <w:szCs w:val="27"/>
+        </w:rPr>
+        <w:t xml:space="preserve">. In addition, FFYAM has an increasing number of </w:t>
+      </w:r>
+      <w:r>
+        <w:rPr>
+          <w:rFonts w:asciiTheme="minorHAnsi" w:hAnsiTheme="minorHAnsi" w:cstheme="minorHAnsi"/>
+          <w:color w:val="000000"/>
+          <w:sz w:val="27"/>
+          <w:szCs w:val="27"/>
+          <w:highlight w:val="yellow"/>
+        </w:rPr>
+        <w:t>online programs</w:t>
+      </w:r>
+      <w:r>
+        <w:rPr>
+          <w:rFonts w:asciiTheme="minorHAnsi" w:hAnsiTheme="minorHAnsi" w:cstheme="minorHAnsi"/>
+          <w:color w:val="000000"/>
+          <w:sz w:val="27"/>
+          <w:szCs w:val="27"/>
+        </w:rPr>
+        <w:t xml:space="preserve"> available. It is essential for FFYAM to understand and serve its </w:t>
+      </w:r>
+      <w:r>
+        <w:rPr>
+          <w:rFonts w:asciiTheme="minorHAnsi" w:hAnsiTheme="minorHAnsi" w:cstheme="minorHAnsi"/>
+          <w:color w:val="000000"/>
+          <w:sz w:val="27"/>
+          <w:szCs w:val="27"/>
+          <w:highlight w:val="yellow"/>
+        </w:rPr>
+        <w:t>customers’</w:t>
+      </w:r>
+      <w:r>
+        <w:rPr>
+          <w:rFonts w:asciiTheme="minorHAnsi" w:hAnsiTheme="minorHAnsi" w:cstheme="minorHAnsi"/>
+          <w:color w:val="000000"/>
+          <w:sz w:val="27"/>
+          <w:szCs w:val="27"/>
+        </w:rPr>
+        <w:t xml:space="preserve"> needs as effectively as possible. Therefore, it is very important for the company to offer a smooth registration process, maintain a good quality-control system, and frequently reach out to its customers to understand what their training needs are.</w:t>
       </w:r>
     </w:p>
     <w:p>
@@ -418,7 +545,74 @@
           <w:sz w:val="27"/>
           <w:szCs w:val="27"/>
         </w:rPr>
-        <w:t>Each of the courses has up to thirty students. (FFYAM wants to keep the numbers small to be able to offer a high-end alternative to low-cost online providers.) Currently, participants can sign up for a course online, but if they have any special requests, such as dietary restrictions, they need to call the company using its 1-800 number. A participant’s requests will need to be stored not only for the purposes of a particular course but also as part of the participant’s history with the company, to be used in the context of future courses. At times, an administrative assistant registers several participants from a company to the same course. In the case of more than ten participants in the same course, a company will get a volume discount.</w:t>
+        <w:t xml:space="preserve">Each of the courses has up to thirty students. (FFYAM wants to keep the numbers small to be able to offer a high-end alternative to low-cost online providers.) Currently, </w:t>
+      </w:r>
+      <w:r>
+        <w:rPr>
+          <w:rFonts w:asciiTheme="minorHAnsi" w:hAnsiTheme="minorHAnsi" w:cstheme="minorHAnsi"/>
+          <w:color w:val="000000"/>
+          <w:sz w:val="27"/>
+          <w:szCs w:val="27"/>
+          <w:highlight w:val="yellow"/>
+        </w:rPr>
+        <w:t>participants</w:t>
+      </w:r>
+      <w:r>
+        <w:rPr>
+          <w:rFonts w:asciiTheme="minorHAnsi" w:hAnsiTheme="minorHAnsi" w:cstheme="minorHAnsi"/>
+          <w:color w:val="000000"/>
+          <w:sz w:val="27"/>
+          <w:szCs w:val="27"/>
+        </w:rPr>
+        <w:t xml:space="preserve"> can </w:t>
+      </w:r>
+      <w:r>
+        <w:rPr>
+          <w:rFonts w:asciiTheme="minorHAnsi" w:hAnsiTheme="minorHAnsi" w:cstheme="minorHAnsi"/>
+          <w:color w:val="000000"/>
+          <w:sz w:val="27"/>
+          <w:szCs w:val="27"/>
+        </w:rPr>
+        <w:lastRenderedPageBreak/>
+        <w:t xml:space="preserve">sign up for a course online, but if they have any </w:t>
+      </w:r>
+      <w:r>
+        <w:rPr>
+          <w:rFonts w:asciiTheme="minorHAnsi" w:hAnsiTheme="minorHAnsi" w:cstheme="minorHAnsi"/>
+          <w:color w:val="000000"/>
+          <w:sz w:val="27"/>
+          <w:szCs w:val="27"/>
+          <w:highlight w:val="yellow"/>
+        </w:rPr>
+        <w:t>special requests, such as dietary restrictions, they need to call the company using its 1-800 number</w:t>
+      </w:r>
+      <w:r>
+        <w:rPr>
+          <w:rFonts w:asciiTheme="minorHAnsi" w:hAnsiTheme="minorHAnsi" w:cstheme="minorHAnsi"/>
+          <w:color w:val="000000"/>
+          <w:sz w:val="27"/>
+          <w:szCs w:val="27"/>
+        </w:rPr>
+        <w:t xml:space="preserve">. A participant’s requests will need to be stored not only for the purposes of a particular course but also as part of the participant’s history with the company, to be used in the context of future courses. At times, an administrative assistant registers several participants from a company to the same course. In the case of more than </w:t>
+      </w:r>
+      <w:r>
+        <w:rPr>
+          <w:rFonts w:asciiTheme="minorHAnsi" w:hAnsiTheme="minorHAnsi" w:cstheme="minorHAnsi"/>
+          <w:color w:val="000000"/>
+          <w:sz w:val="27"/>
+          <w:szCs w:val="27"/>
+          <w:highlight w:val="yellow"/>
+        </w:rPr>
+        <w:t>ten participants in the same course, a company will get a volume discount</w:t>
+      </w:r>
+      <w:r>
+        <w:rPr>
+          <w:rFonts w:asciiTheme="minorHAnsi" w:hAnsiTheme="minorHAnsi" w:cstheme="minorHAnsi"/>
+          <w:color w:val="000000"/>
+          <w:sz w:val="27"/>
+          <w:szCs w:val="27"/>
+        </w:rPr>
+        <w:t>.</w:t>
       </w:r>
     </w:p>
     <w:p>
@@ -456,8 +650,83 @@
           <w:sz w:val="27"/>
           <w:szCs w:val="27"/>
         </w:rPr>
-        <w:lastRenderedPageBreak/>
-        <w:t>After a course has been completed, the instructor will use the system to specify which participants completed the course successfully. Furthermore, FFYAM will invite each participant to respond to a quality-assurance survey. One follow-up invitation is also sent. Once the answer period has ended, a research analyst evaluates the data and creates a summary that will go to the instructor and FFYAM VP of Quality. In the case of particularly poor results, the VP will start an investigation.</w:t>
+        <w:t xml:space="preserve">After a course has been completed, the instructor will use the system to specify which </w:t>
+      </w:r>
+      <w:r>
+        <w:rPr>
+          <w:rFonts w:asciiTheme="minorHAnsi" w:hAnsiTheme="minorHAnsi" w:cstheme="minorHAnsi"/>
+          <w:color w:val="000000"/>
+          <w:sz w:val="27"/>
+          <w:szCs w:val="27"/>
+          <w:highlight w:val="yellow"/>
+        </w:rPr>
+        <w:t>participants completed the course successfully</w:t>
+      </w:r>
+      <w:r>
+        <w:rPr>
+          <w:rFonts w:asciiTheme="minorHAnsi" w:hAnsiTheme="minorHAnsi" w:cstheme="minorHAnsi"/>
+          <w:color w:val="000000"/>
+          <w:sz w:val="27"/>
+          <w:szCs w:val="27"/>
+        </w:rPr>
+        <w:t xml:space="preserve">. Furthermore, FFYAM will invite each participant to respond to a quality-assurance survey. One follow-up invitation is also sent. Once the answer period has ended, a </w:t>
+      </w:r>
+      <w:r>
+        <w:rPr>
+          <w:rFonts w:asciiTheme="minorHAnsi" w:hAnsiTheme="minorHAnsi" w:cstheme="minorHAnsi"/>
+          <w:color w:val="000000"/>
+          <w:sz w:val="27"/>
+          <w:szCs w:val="27"/>
+          <w:highlight w:val="yellow"/>
+        </w:rPr>
+        <w:t>research analyst</w:t>
+      </w:r>
+      <w:r>
+        <w:rPr>
+          <w:rFonts w:asciiTheme="minorHAnsi" w:hAnsiTheme="minorHAnsi" w:cstheme="minorHAnsi"/>
+          <w:color w:val="000000"/>
+          <w:sz w:val="27"/>
+          <w:szCs w:val="27"/>
+        </w:rPr>
+        <w:t xml:space="preserve"> evaluates the data and creates a summary that will go to the </w:t>
+      </w:r>
+      <w:r>
+        <w:rPr>
+          <w:rFonts w:asciiTheme="minorHAnsi" w:hAnsiTheme="minorHAnsi" w:cstheme="minorHAnsi"/>
+          <w:color w:val="000000"/>
+          <w:sz w:val="27"/>
+          <w:szCs w:val="27"/>
+          <w:highlight w:val="yellow"/>
+        </w:rPr>
+        <w:t>instructor</w:t>
+      </w:r>
+      <w:r>
+        <w:rPr>
+          <w:rFonts w:asciiTheme="minorHAnsi" w:hAnsiTheme="minorHAnsi" w:cstheme="minorHAnsi"/>
+          <w:color w:val="000000"/>
+          <w:sz w:val="27"/>
+          <w:szCs w:val="27"/>
+        </w:rPr>
+        <w:t xml:space="preserve"> and </w:t>
+      </w:r>
+      <w:r>
+        <w:rPr>
+          <w:rFonts w:asciiTheme="minorHAnsi" w:hAnsiTheme="minorHAnsi" w:cstheme="minorHAnsi"/>
+          <w:color w:val="000000"/>
+          <w:sz w:val="27"/>
+          <w:szCs w:val="27"/>
+          <w:highlight w:val="yellow"/>
+        </w:rPr>
+        <w:t>FFYAM VP of Quality</w:t>
+      </w:r>
+      <w:r>
+        <w:rPr>
+          <w:rFonts w:asciiTheme="minorHAnsi" w:hAnsiTheme="minorHAnsi" w:cstheme="minorHAnsi"/>
+          <w:color w:val="000000"/>
+          <w:sz w:val="27"/>
+          <w:szCs w:val="27"/>
+        </w:rPr>
+        <w:t>. In the case of particularly poor results, the VP will start an investigation.</w:t>
       </w:r>
     </w:p>
     <w:p>
@@ -525,6 +794,29 @@
     </w:p>
     <w:p>
       <w:pPr>
+        <w:pStyle w:val="exnlf"/>
+        <w:spacing w:before="120" w:beforeAutospacing="0"/>
+        <w:ind w:left="720"/>
+        <w:jc w:val="both"/>
+        <w:rPr>
+          <w:rFonts w:asciiTheme="minorHAnsi" w:hAnsiTheme="minorHAnsi" w:cstheme="minorHAnsi"/>
+          <w:color w:val="000000"/>
+          <w:sz w:val="27"/>
+          <w:szCs w:val="27"/>
+        </w:rPr>
+      </w:pPr>
+      <w:r>
+        <w:rPr>
+          <w:rFonts w:asciiTheme="minorHAnsi" w:hAnsiTheme="minorHAnsi" w:cstheme="minorHAnsi"/>
+          <w:color w:val="000000"/>
+          <w:sz w:val="27"/>
+          <w:szCs w:val="27"/>
+        </w:rPr>
+        <w:t>As a customer who wants to take an online course with FFYAM I want to easily find the courses that will fit my needs the best.</w:t>
+      </w:r>
+    </w:p>
+    <w:p>
+      <w:pPr>
         <w:pStyle w:val="exnl"/>
         <w:numPr>
           <w:ilvl w:val="0"/>
@@ -607,6 +899,135 @@
     <w:p>
       <w:pPr>
         <w:pStyle w:val="exnl"/>
+        <w:spacing w:before="60" w:beforeAutospacing="0"/>
+        <w:ind w:left="720"/>
+        <w:jc w:val="both"/>
+        <w:rPr>
+          <w:rFonts w:asciiTheme="minorHAnsi" w:hAnsiTheme="minorHAnsi" w:cstheme="minorHAnsi"/>
+          <w:color w:val="000000"/>
+          <w:sz w:val="27"/>
+          <w:szCs w:val="27"/>
+        </w:rPr>
+      </w:pPr>
+      <w:r>
+        <w:rPr>
+          <w:noProof/>
+        </w:rPr>
+        <w:lastRenderedPageBreak/>
+        <w:drawing>
+          <wp:inline distT="0" distB="0" distL="0" distR="0" wp14:anchorId="46A7E638" wp14:editId="02FBDD9C">
+            <wp:extent cx="5274071" cy="4733925"/>
+            <wp:effectExtent l="0" t="0" r="3175" b="0"/>
+            <wp:docPr id="4" name="Picture 4"/>
+            <wp:cNvGraphicFramePr>
+              <a:graphicFrameLocks xmlns:a="http://schemas.openxmlformats.org/drawingml/2006/main" noChangeAspect="1"/>
+            </wp:cNvGraphicFramePr>
+            <a:graphic xmlns:a="http://schemas.openxmlformats.org/drawingml/2006/main">
+              <a:graphicData uri="http://schemas.openxmlformats.org/drawingml/2006/picture">
+                <pic:pic xmlns:pic="http://schemas.openxmlformats.org/drawingml/2006/picture">
+                  <pic:nvPicPr>
+                    <pic:cNvPr id="0" name="Picture 8"/>
+                    <pic:cNvPicPr>
+                      <a:picLocks noChangeAspect="1" noChangeArrowheads="1"/>
+                    </pic:cNvPicPr>
+                  </pic:nvPicPr>
+                  <pic:blipFill>
+                    <a:blip r:embed="rId8">
+                      <a:extLst>
+                        <a:ext uri="{28A0092B-C50C-407E-A947-70E740481C1C}">
+                          <a14:useLocalDpi xmlns:a14="http://schemas.microsoft.com/office/drawing/2010/main" val="0"/>
+                        </a:ext>
+                      </a:extLst>
+                    </a:blip>
+                    <a:srcRect/>
+                    <a:stretch>
+                      <a:fillRect/>
+                    </a:stretch>
+                  </pic:blipFill>
+                  <pic:spPr bwMode="auto">
+                    <a:xfrm>
+                      <a:off x="0" y="0"/>
+                      <a:ext cx="5288573" cy="4746942"/>
+                    </a:xfrm>
+                    <a:prstGeom prst="rect">
+                      <a:avLst/>
+                    </a:prstGeom>
+                    <a:noFill/>
+                    <a:ln>
+                      <a:noFill/>
+                    </a:ln>
+                  </pic:spPr>
+                </pic:pic>
+              </a:graphicData>
+            </a:graphic>
+          </wp:inline>
+        </w:drawing>
+      </w:r>
+    </w:p>
+    <w:p>
+      <w:pPr>
+        <w:pStyle w:val="exnl"/>
+        <w:spacing w:before="60" w:beforeAutospacing="0"/>
+        <w:ind w:left="720"/>
+        <w:jc w:val="both"/>
+        <w:rPr>
+          <w:rFonts w:asciiTheme="minorHAnsi" w:hAnsiTheme="minorHAnsi" w:cstheme="minorHAnsi"/>
+          <w:color w:val="000000"/>
+          <w:sz w:val="27"/>
+          <w:szCs w:val="27"/>
+        </w:rPr>
+      </w:pPr>
+      <w:r>
+        <w:rPr>
+          <w:rFonts w:asciiTheme="minorHAnsi" w:hAnsiTheme="minorHAnsi" w:cstheme="minorHAnsi"/>
+          <w:color w:val="000000"/>
+          <w:sz w:val="27"/>
+          <w:szCs w:val="27"/>
+        </w:rPr>
+        <w:t xml:space="preserve">The start of the wireframe occurs when a customer visits the sites landing page. This will then jump into the wireframes first decision where the customer decides if they want online service or not. Since this wireframe is based on the user story the customer does want online service, so they go on through the path. There are several decisions that I put in that are not detailed in the </w:t>
+      </w:r>
+      <w:r>
+        <w:rPr>
+          <w:rFonts w:asciiTheme="minorHAnsi" w:hAnsiTheme="minorHAnsi" w:cstheme="minorHAnsi"/>
+          <w:color w:val="000000"/>
+          <w:sz w:val="27"/>
+          <w:szCs w:val="27"/>
+        </w:rPr>
+        <w:t>case,</w:t>
+      </w:r>
+      <w:r>
+        <w:rPr>
+          <w:rFonts w:asciiTheme="minorHAnsi" w:hAnsiTheme="minorHAnsi" w:cstheme="minorHAnsi"/>
+          <w:color w:val="000000"/>
+          <w:sz w:val="27"/>
+          <w:szCs w:val="27"/>
+        </w:rPr>
+        <w:t xml:space="preserve"> but I thought were needs </w:t>
+      </w:r>
+      <w:proofErr w:type="gramStart"/>
+      <w:r>
+        <w:rPr>
+          <w:rFonts w:asciiTheme="minorHAnsi" w:hAnsiTheme="minorHAnsi" w:cstheme="minorHAnsi"/>
+          <w:color w:val="000000"/>
+          <w:sz w:val="27"/>
+          <w:szCs w:val="27"/>
+        </w:rPr>
+        <w:t>in order for</w:t>
+      </w:r>
+      <w:proofErr w:type="gramEnd"/>
+      <w:r>
+        <w:rPr>
+          <w:rFonts w:asciiTheme="minorHAnsi" w:hAnsiTheme="minorHAnsi" w:cstheme="minorHAnsi"/>
+          <w:color w:val="000000"/>
+          <w:sz w:val="27"/>
+          <w:szCs w:val="27"/>
+        </w:rPr>
+        <w:t xml:space="preserve"> user flow. After these it goes into the detailed information in the case where there needs to be checks on if a customer completed the course and then follow up with the survey. This is then followed up by the results of the survey if the results are bad or good and if bad then there is an investigation by the VP of quality. </w:t>
+      </w:r>
+    </w:p>
+    <w:p>
+      <w:pPr>
+        <w:pStyle w:val="exnl"/>
         <w:numPr>
           <w:ilvl w:val="0"/>
           <w:numId w:val="3"/>
@@ -651,6 +1072,249 @@
     </w:p>
     <w:p>
       <w:pPr>
+        <w:pStyle w:val="exnl"/>
+        <w:spacing w:before="60" w:beforeAutospacing="0"/>
+        <w:ind w:left="720"/>
+        <w:jc w:val="both"/>
+        <w:rPr>
+          <w:rFonts w:asciiTheme="minorHAnsi" w:hAnsiTheme="minorHAnsi" w:cstheme="minorHAnsi"/>
+          <w:color w:val="000000"/>
+          <w:sz w:val="27"/>
+          <w:szCs w:val="27"/>
+        </w:rPr>
+      </w:pPr>
+      <w:r>
+        <w:rPr>
+          <w:noProof/>
+        </w:rPr>
+        <w:lastRenderedPageBreak/>
+        <w:drawing>
+          <wp:inline distT="0" distB="0" distL="0" distR="0" wp14:anchorId="54A76E19" wp14:editId="700DB034">
+            <wp:extent cx="6251196" cy="5724525"/>
+            <wp:effectExtent l="0" t="0" r="0" b="0"/>
+            <wp:docPr id="3" name="Picture 3"/>
+            <wp:cNvGraphicFramePr>
+              <a:graphicFrameLocks xmlns:a="http://schemas.openxmlformats.org/drawingml/2006/main" noChangeAspect="1"/>
+            </wp:cNvGraphicFramePr>
+            <a:graphic xmlns:a="http://schemas.openxmlformats.org/drawingml/2006/main">
+              <a:graphicData uri="http://schemas.openxmlformats.org/drawingml/2006/picture">
+                <pic:pic xmlns:pic="http://schemas.openxmlformats.org/drawingml/2006/picture">
+                  <pic:nvPicPr>
+                    <pic:cNvPr id="0" name="Picture 6"/>
+                    <pic:cNvPicPr>
+                      <a:picLocks noChangeAspect="1" noChangeArrowheads="1"/>
+                    </pic:cNvPicPr>
+                  </pic:nvPicPr>
+                  <pic:blipFill>
+                    <a:blip r:embed="rId9">
+                      <a:extLst>
+                        <a:ext uri="{28A0092B-C50C-407E-A947-70E740481C1C}">
+                          <a14:useLocalDpi xmlns:a14="http://schemas.microsoft.com/office/drawing/2010/main" val="0"/>
+                        </a:ext>
+                      </a:extLst>
+                    </a:blip>
+                    <a:srcRect/>
+                    <a:stretch>
+                      <a:fillRect/>
+                    </a:stretch>
+                  </pic:blipFill>
+                  <pic:spPr bwMode="auto">
+                    <a:xfrm>
+                      <a:off x="0" y="0"/>
+                      <a:ext cx="6257111" cy="5729942"/>
+                    </a:xfrm>
+                    <a:prstGeom prst="rect">
+                      <a:avLst/>
+                    </a:prstGeom>
+                    <a:noFill/>
+                    <a:ln>
+                      <a:noFill/>
+                    </a:ln>
+                  </pic:spPr>
+                </pic:pic>
+              </a:graphicData>
+            </a:graphic>
+          </wp:inline>
+        </w:drawing>
+      </w:r>
+    </w:p>
+    <w:p>
+      <w:pPr>
+        <w:pStyle w:val="exnl"/>
+        <w:spacing w:before="60" w:beforeAutospacing="0"/>
+        <w:ind w:left="720"/>
+        <w:jc w:val="both"/>
+        <w:rPr>
+          <w:rFonts w:asciiTheme="minorHAnsi" w:hAnsiTheme="minorHAnsi" w:cstheme="minorHAnsi"/>
+          <w:color w:val="000000"/>
+          <w:sz w:val="27"/>
+          <w:szCs w:val="27"/>
+        </w:rPr>
+      </w:pPr>
+      <w:r>
+        <w:rPr>
+          <w:rFonts w:asciiTheme="minorHAnsi" w:hAnsiTheme="minorHAnsi" w:cstheme="minorHAnsi"/>
+          <w:color w:val="000000"/>
+          <w:sz w:val="27"/>
+          <w:szCs w:val="27"/>
+        </w:rPr>
+        <w:t xml:space="preserve">In this wireframe I took the same wireframe </w:t>
+      </w:r>
+      <w:r>
+        <w:rPr>
+          <w:rFonts w:asciiTheme="minorHAnsi" w:hAnsiTheme="minorHAnsi" w:cstheme="minorHAnsi"/>
+          <w:color w:val="000000"/>
+          <w:sz w:val="27"/>
+          <w:szCs w:val="27"/>
+        </w:rPr>
+        <w:t>above,</w:t>
+      </w:r>
+      <w:r>
+        <w:rPr>
+          <w:rFonts w:asciiTheme="minorHAnsi" w:hAnsiTheme="minorHAnsi" w:cstheme="minorHAnsi"/>
+          <w:color w:val="000000"/>
+          <w:sz w:val="27"/>
+          <w:szCs w:val="27"/>
+        </w:rPr>
+        <w:t xml:space="preserve"> but I added some </w:t>
+      </w:r>
+      <w:proofErr w:type="gramStart"/>
+      <w:r>
+        <w:rPr>
+          <w:rFonts w:asciiTheme="minorHAnsi" w:hAnsiTheme="minorHAnsi" w:cstheme="minorHAnsi"/>
+          <w:color w:val="000000"/>
+          <w:sz w:val="27"/>
+          <w:szCs w:val="27"/>
+        </w:rPr>
+        <w:t>much needed</w:t>
+      </w:r>
+      <w:proofErr w:type="gramEnd"/>
+      <w:r>
+        <w:rPr>
+          <w:rFonts w:asciiTheme="minorHAnsi" w:hAnsiTheme="minorHAnsi" w:cstheme="minorHAnsi"/>
+          <w:color w:val="000000"/>
+          <w:sz w:val="27"/>
+          <w:szCs w:val="27"/>
+        </w:rPr>
+        <w:t xml:space="preserve"> decisions for the customer along with more information about what would likely happen on the website. </w:t>
+      </w:r>
+      <w:r>
+        <w:rPr>
+          <w:rFonts w:asciiTheme="minorHAnsi" w:hAnsiTheme="minorHAnsi" w:cstheme="minorHAnsi"/>
+          <w:color w:val="000000"/>
+          <w:sz w:val="27"/>
+          <w:szCs w:val="27"/>
+        </w:rPr>
+        <w:t xml:space="preserve">Most notably is the form that the customer would most likely fill out </w:t>
+      </w:r>
+      <w:proofErr w:type="gramStart"/>
+      <w:r>
+        <w:rPr>
+          <w:rFonts w:asciiTheme="minorHAnsi" w:hAnsiTheme="minorHAnsi" w:cstheme="minorHAnsi"/>
+          <w:color w:val="000000"/>
+          <w:sz w:val="27"/>
+          <w:szCs w:val="27"/>
+        </w:rPr>
+        <w:t>in order to</w:t>
+      </w:r>
+      <w:proofErr w:type="gramEnd"/>
+      <w:r>
+        <w:rPr>
+          <w:rFonts w:asciiTheme="minorHAnsi" w:hAnsiTheme="minorHAnsi" w:cstheme="minorHAnsi"/>
+          <w:color w:val="000000"/>
+          <w:sz w:val="27"/>
+          <w:szCs w:val="27"/>
+        </w:rPr>
+        <w:t xml:space="preserve"> receive a better more personal list of classes. Then there are several data saves and subprocesses that would note the forms information and then the time at which the customer has or </w:t>
+      </w:r>
+      <w:proofErr w:type="gramStart"/>
+      <w:r>
+        <w:rPr>
+          <w:rFonts w:asciiTheme="minorHAnsi" w:hAnsiTheme="minorHAnsi" w:cstheme="minorHAnsi"/>
+          <w:color w:val="000000"/>
+          <w:sz w:val="27"/>
+          <w:szCs w:val="27"/>
+        </w:rPr>
+        <w:t>hasn’t</w:t>
+      </w:r>
+      <w:proofErr w:type="gramEnd"/>
+      <w:r>
+        <w:rPr>
+          <w:rFonts w:asciiTheme="minorHAnsi" w:hAnsiTheme="minorHAnsi" w:cstheme="minorHAnsi"/>
+          <w:color w:val="000000"/>
+          <w:sz w:val="27"/>
+          <w:szCs w:val="27"/>
+        </w:rPr>
+        <w:t xml:space="preserve"> registered for classes. This will enable emails to be sent to try and reengage with the customer. Then after this we have accouple data saves and process if the customer has completed a course at which they are given the same path as the previous </w:t>
+      </w:r>
+      <w:r>
+        <w:rPr>
+          <w:rFonts w:asciiTheme="minorHAnsi" w:hAnsiTheme="minorHAnsi" w:cstheme="minorHAnsi"/>
+          <w:color w:val="000000"/>
+          <w:sz w:val="27"/>
+          <w:szCs w:val="27"/>
+        </w:rPr>
+        <w:t>wireframe,</w:t>
+      </w:r>
+      <w:r>
+        <w:rPr>
+          <w:rFonts w:asciiTheme="minorHAnsi" w:hAnsiTheme="minorHAnsi" w:cstheme="minorHAnsi"/>
+          <w:color w:val="000000"/>
+          <w:sz w:val="27"/>
+          <w:szCs w:val="27"/>
+        </w:rPr>
+        <w:t xml:space="preserve"> but they are also put on </w:t>
+      </w:r>
+      <w:proofErr w:type="gramStart"/>
+      <w:r>
+        <w:rPr>
+          <w:rFonts w:asciiTheme="minorHAnsi" w:hAnsiTheme="minorHAnsi" w:cstheme="minorHAnsi"/>
+          <w:color w:val="000000"/>
+          <w:sz w:val="27"/>
+          <w:szCs w:val="27"/>
+        </w:rPr>
+        <w:t>a</w:t>
+      </w:r>
+      <w:proofErr w:type="gramEnd"/>
+      <w:r>
+        <w:rPr>
+          <w:rFonts w:asciiTheme="minorHAnsi" w:hAnsiTheme="minorHAnsi" w:cstheme="minorHAnsi"/>
+          <w:color w:val="000000"/>
+          <w:sz w:val="27"/>
+          <w:szCs w:val="27"/>
+        </w:rPr>
+        <w:t xml:space="preserve"> </w:t>
+      </w:r>
+      <w:r>
+        <w:rPr>
+          <w:rFonts w:asciiTheme="minorHAnsi" w:hAnsiTheme="minorHAnsi" w:cstheme="minorHAnsi"/>
+          <w:color w:val="000000"/>
+          <w:sz w:val="27"/>
+          <w:szCs w:val="27"/>
+        </w:rPr>
+        <w:t xml:space="preserve">emailing list that will send them more potential classes to take. </w:t>
+      </w:r>
+      <w:r>
+        <w:rPr>
+          <w:rFonts w:asciiTheme="minorHAnsi" w:hAnsiTheme="minorHAnsi" w:cstheme="minorHAnsi"/>
+          <w:color w:val="000000"/>
+          <w:sz w:val="27"/>
+          <w:szCs w:val="27"/>
+        </w:rPr>
+        <w:t>Overall,</w:t>
+      </w:r>
+      <w:r>
+        <w:rPr>
+          <w:rFonts w:asciiTheme="minorHAnsi" w:hAnsiTheme="minorHAnsi" w:cstheme="minorHAnsi"/>
+          <w:color w:val="000000"/>
+          <w:sz w:val="27"/>
+          <w:szCs w:val="27"/>
+        </w:rPr>
+        <w:t xml:space="preserve"> there are much more checks in this wireframe to enable reengagement of the customer, which is just good marketing practices. </w:t>
+      </w:r>
+    </w:p>
+    <w:p>
+      <w:pPr>
         <w:pStyle w:val="exf"/>
         <w:spacing w:before="240" w:beforeAutospacing="0" w:after="60" w:afterAutospacing="0"/>
         <w:ind w:left="-240"/>
@@ -716,6 +1380,7 @@
           <w:sz w:val="27"/>
           <w:szCs w:val="27"/>
         </w:rPr>
+        <w:lastRenderedPageBreak/>
         <w:t xml:space="preserve">We Keep You </w:t>
       </w:r>
       <w:proofErr w:type="gramStart"/>
@@ -781,7 +1446,180 @@
           <w:sz w:val="27"/>
           <w:szCs w:val="27"/>
         </w:rPr>
-        <w:t>During an initial conversation with a customer, a WKYOT expert evaluates the watch to be repaired and provides the customer with an estimate (separately for each item if there are multiple items). The expert also provides an estimated repair schedule. When a job is completed, a repair technician presents the watch for review by a store manager. If everything is OK, the manager sends a text message to the customer, letting him know that he can pick up the watch. The customer comes to the store to get the watch and pays for the work. A WKYOT expert asks the customer to review the results of the repair, and if the customer has comments, WKYOT wants to keep track of them. If the customer is not satisfied and the problem cannot be fixed immediately, WKYOT will have to initiate an emergency repair process</w:t>
+        <w:t xml:space="preserve">During an initial conversation with a customer, a WKYOT expert </w:t>
+      </w:r>
+      <w:r>
+        <w:rPr>
+          <w:rFonts w:asciiTheme="minorHAnsi" w:hAnsiTheme="minorHAnsi" w:cstheme="minorHAnsi"/>
+          <w:i/>
+          <w:iCs/>
+          <w:color w:val="000000"/>
+          <w:sz w:val="27"/>
+          <w:szCs w:val="27"/>
+          <w:highlight w:val="yellow"/>
+        </w:rPr>
+        <w:t>evaluates the watch to be repaired and provides the customer with an estimate</w:t>
+      </w:r>
+      <w:r>
+        <w:rPr>
+          <w:rFonts w:asciiTheme="minorHAnsi" w:hAnsiTheme="minorHAnsi" w:cstheme="minorHAnsi"/>
+          <w:i/>
+          <w:iCs/>
+          <w:color w:val="000000"/>
+          <w:sz w:val="27"/>
+          <w:szCs w:val="27"/>
+        </w:rPr>
+        <w:t xml:space="preserve"> (separately for each item if there are multiple items). The </w:t>
+      </w:r>
+      <w:r>
+        <w:rPr>
+          <w:rFonts w:asciiTheme="minorHAnsi" w:hAnsiTheme="minorHAnsi" w:cstheme="minorHAnsi"/>
+          <w:i/>
+          <w:iCs/>
+          <w:color w:val="000000"/>
+          <w:sz w:val="27"/>
+          <w:szCs w:val="27"/>
+          <w:highlight w:val="yellow"/>
+        </w:rPr>
+        <w:t>expert also provides an estimated repair schedule</w:t>
+      </w:r>
+      <w:r>
+        <w:rPr>
+          <w:rFonts w:asciiTheme="minorHAnsi" w:hAnsiTheme="minorHAnsi" w:cstheme="minorHAnsi"/>
+          <w:i/>
+          <w:iCs/>
+          <w:color w:val="000000"/>
+          <w:sz w:val="27"/>
+          <w:szCs w:val="27"/>
+        </w:rPr>
+        <w:t xml:space="preserve">. </w:t>
+      </w:r>
+      <w:r>
+        <w:rPr>
+          <w:rFonts w:asciiTheme="minorHAnsi" w:hAnsiTheme="minorHAnsi" w:cstheme="minorHAnsi"/>
+          <w:i/>
+          <w:iCs/>
+          <w:color w:val="000000"/>
+          <w:sz w:val="27"/>
+          <w:szCs w:val="27"/>
+          <w:highlight w:val="yellow"/>
+        </w:rPr>
+        <w:t>When a job is completed, a repair technician presents the watch for review by a store manager</w:t>
+      </w:r>
+      <w:r>
+        <w:rPr>
+          <w:rFonts w:asciiTheme="minorHAnsi" w:hAnsiTheme="minorHAnsi" w:cstheme="minorHAnsi"/>
+          <w:i/>
+          <w:iCs/>
+          <w:color w:val="000000"/>
+          <w:sz w:val="27"/>
+          <w:szCs w:val="27"/>
+        </w:rPr>
+        <w:t xml:space="preserve">. If everything is OK, the </w:t>
+      </w:r>
+      <w:r>
+        <w:rPr>
+          <w:rFonts w:asciiTheme="minorHAnsi" w:hAnsiTheme="minorHAnsi" w:cstheme="minorHAnsi"/>
+          <w:i/>
+          <w:iCs/>
+          <w:color w:val="000000"/>
+          <w:sz w:val="27"/>
+          <w:szCs w:val="27"/>
+          <w:highlight w:val="yellow"/>
+        </w:rPr>
+        <w:t>manager sends a text message to the customer</w:t>
+      </w:r>
+      <w:r>
+        <w:rPr>
+          <w:rFonts w:asciiTheme="minorHAnsi" w:hAnsiTheme="minorHAnsi" w:cstheme="minorHAnsi"/>
+          <w:i/>
+          <w:iCs/>
+          <w:color w:val="000000"/>
+          <w:sz w:val="27"/>
+          <w:szCs w:val="27"/>
+        </w:rPr>
+        <w:t xml:space="preserve">, letting him know that he can pick up the watch. </w:t>
+      </w:r>
+      <w:r>
+        <w:rPr>
+          <w:rFonts w:asciiTheme="minorHAnsi" w:hAnsiTheme="minorHAnsi" w:cstheme="minorHAnsi"/>
+          <w:i/>
+          <w:iCs/>
+          <w:color w:val="000000"/>
+          <w:sz w:val="27"/>
+          <w:szCs w:val="27"/>
+          <w:highlight w:val="yellow"/>
+        </w:rPr>
+        <w:t>The customer comes to the store to get the watch and pay</w:t>
+      </w:r>
+      <w:r>
+        <w:rPr>
+          <w:rFonts w:asciiTheme="minorHAnsi" w:hAnsiTheme="minorHAnsi" w:cstheme="minorHAnsi"/>
+          <w:i/>
+          <w:iCs/>
+          <w:color w:val="000000"/>
+          <w:sz w:val="27"/>
+          <w:szCs w:val="27"/>
+        </w:rPr>
+        <w:t xml:space="preserve">s for the work. A WKYOT </w:t>
+      </w:r>
+      <w:r>
+        <w:rPr>
+          <w:rFonts w:asciiTheme="minorHAnsi" w:hAnsiTheme="minorHAnsi" w:cstheme="minorHAnsi"/>
+          <w:i/>
+          <w:iCs/>
+          <w:color w:val="000000"/>
+          <w:sz w:val="27"/>
+          <w:szCs w:val="27"/>
+          <w:highlight w:val="yellow"/>
+        </w:rPr>
+        <w:t>expert asks the customer to review the results of the repair</w:t>
+      </w:r>
+      <w:r>
+        <w:rPr>
+          <w:rFonts w:asciiTheme="minorHAnsi" w:hAnsiTheme="minorHAnsi" w:cstheme="minorHAnsi"/>
+          <w:i/>
+          <w:iCs/>
+          <w:color w:val="000000"/>
+          <w:sz w:val="27"/>
+          <w:szCs w:val="27"/>
+        </w:rPr>
+        <w:t xml:space="preserve">, and </w:t>
+      </w:r>
+      <w:r>
+        <w:rPr>
+          <w:rFonts w:asciiTheme="minorHAnsi" w:hAnsiTheme="minorHAnsi" w:cstheme="minorHAnsi"/>
+          <w:i/>
+          <w:iCs/>
+          <w:color w:val="000000"/>
+          <w:sz w:val="27"/>
+          <w:szCs w:val="27"/>
+          <w:highlight w:val="yellow"/>
+        </w:rPr>
+        <w:t>if the customer has comments, WKYOT wants to keep track of them</w:t>
+      </w:r>
+      <w:r>
+        <w:rPr>
+          <w:rFonts w:asciiTheme="minorHAnsi" w:hAnsiTheme="minorHAnsi" w:cstheme="minorHAnsi"/>
+          <w:i/>
+          <w:iCs/>
+          <w:color w:val="000000"/>
+          <w:sz w:val="27"/>
+          <w:szCs w:val="27"/>
+        </w:rPr>
+        <w:t xml:space="preserve">. If the customer is not satisfied and </w:t>
+      </w:r>
+      <w:r>
+        <w:rPr>
+          <w:rFonts w:asciiTheme="minorHAnsi" w:hAnsiTheme="minorHAnsi" w:cstheme="minorHAnsi"/>
+          <w:i/>
+          <w:iCs/>
+          <w:color w:val="000000"/>
+          <w:sz w:val="27"/>
+          <w:szCs w:val="27"/>
+          <w:highlight w:val="yellow"/>
+        </w:rPr>
+        <w:t>the problem cannot be fixed immediately, WKYOT will have to initiate an emergency repair process</w:t>
       </w:r>
       <w:r>
         <w:rPr>
@@ -849,33 +1687,60 @@
     <w:p>
       <w:pPr>
         <w:pStyle w:val="exnl"/>
-        <w:numPr>
-          <w:ilvl w:val="0"/>
-          <w:numId w:val="1"/>
-        </w:numPr>
-        <w:tabs>
-          <w:tab w:val="clear" w:pos="720"/>
-          <w:tab w:val="num" w:pos="480"/>
-        </w:tabs>
         <w:spacing w:before="60" w:beforeAutospacing="0"/>
-        <w:ind w:left="270" w:hanging="240"/>
-        <w:jc w:val="both"/>
-        <w:rPr>
-          <w:rFonts w:asciiTheme="minorHAnsi" w:hAnsiTheme="minorHAnsi" w:cstheme="minorHAnsi"/>
-          <w:color w:val="000000"/>
-          <w:sz w:val="27"/>
-          <w:szCs w:val="27"/>
-        </w:rPr>
-      </w:pPr>
-      <w:r>
-        <w:rPr>
-          <w:rFonts w:asciiTheme="minorHAnsi" w:hAnsiTheme="minorHAnsi" w:cstheme="minorHAnsi"/>
-          <w:color w:val="000000"/>
-          <w:sz w:val="27"/>
-          <w:szCs w:val="27"/>
-        </w:rPr>
-        <w:lastRenderedPageBreak/>
-        <w:t>WKYOT expert</w:t>
+        <w:ind w:left="270"/>
+        <w:jc w:val="both"/>
+        <w:rPr>
+          <w:rFonts w:asciiTheme="minorHAnsi" w:hAnsiTheme="minorHAnsi" w:cstheme="minorHAnsi"/>
+          <w:color w:val="000000"/>
+          <w:sz w:val="27"/>
+          <w:szCs w:val="27"/>
+        </w:rPr>
+      </w:pPr>
+      <w:r>
+        <w:rPr>
+          <w:rFonts w:asciiTheme="minorHAnsi" w:hAnsiTheme="minorHAnsi" w:cstheme="minorHAnsi"/>
+          <w:color w:val="000000"/>
+          <w:sz w:val="27"/>
+          <w:szCs w:val="27"/>
+        </w:rPr>
+        <w:t xml:space="preserve">As a customer I want to give my watch to WKYOT for them to repair in </w:t>
+      </w:r>
+      <w:r>
+        <w:rPr>
+          <w:rFonts w:asciiTheme="minorHAnsi" w:hAnsiTheme="minorHAnsi" w:cstheme="minorHAnsi"/>
+          <w:color w:val="000000"/>
+          <w:sz w:val="27"/>
+          <w:szCs w:val="27"/>
+        </w:rPr>
+        <w:t>an</w:t>
+      </w:r>
+      <w:r>
+        <w:rPr>
+          <w:rFonts w:asciiTheme="minorHAnsi" w:hAnsiTheme="minorHAnsi" w:cstheme="minorHAnsi"/>
+          <w:color w:val="000000"/>
+          <w:sz w:val="27"/>
+          <w:szCs w:val="27"/>
+        </w:rPr>
+        <w:t xml:space="preserve"> agreed upon time and </w:t>
+      </w:r>
+      <w:r>
+        <w:rPr>
+          <w:rFonts w:asciiTheme="minorHAnsi" w:hAnsiTheme="minorHAnsi" w:cstheme="minorHAnsi"/>
+          <w:color w:val="000000"/>
+          <w:sz w:val="27"/>
+          <w:szCs w:val="27"/>
+        </w:rPr>
+        <w:t>an</w:t>
+      </w:r>
+      <w:r>
+        <w:rPr>
+          <w:rFonts w:asciiTheme="minorHAnsi" w:hAnsiTheme="minorHAnsi" w:cstheme="minorHAnsi"/>
+          <w:color w:val="000000"/>
+          <w:sz w:val="27"/>
+          <w:szCs w:val="27"/>
+        </w:rPr>
+        <w:t xml:space="preserve"> agreed upon payment. </w:t>
       </w:r>
     </w:p>
     <w:p>
@@ -906,7 +1771,30 @@
           <w:sz w:val="27"/>
           <w:szCs w:val="27"/>
         </w:rPr>
-        <w:t>Repair technician</w:t>
+        <w:t>WKYOT expert</w:t>
+      </w:r>
+    </w:p>
+    <w:p>
+      <w:pPr>
+        <w:pStyle w:val="exnl"/>
+        <w:spacing w:before="60" w:beforeAutospacing="0"/>
+        <w:ind w:left="270"/>
+        <w:jc w:val="both"/>
+        <w:rPr>
+          <w:rFonts w:asciiTheme="minorHAnsi" w:hAnsiTheme="minorHAnsi" w:cstheme="minorHAnsi"/>
+          <w:color w:val="000000"/>
+          <w:sz w:val="27"/>
+          <w:szCs w:val="27"/>
+        </w:rPr>
+      </w:pPr>
+      <w:r>
+        <w:rPr>
+          <w:rFonts w:asciiTheme="minorHAnsi" w:hAnsiTheme="minorHAnsi" w:cstheme="minorHAnsi"/>
+          <w:color w:val="000000"/>
+          <w:sz w:val="27"/>
+          <w:szCs w:val="27"/>
+        </w:rPr>
+        <w:t xml:space="preserve">As an expert I need to be able to evaluate the watch presented to me and come up with a cost and time frame for the work. </w:t>
       </w:r>
     </w:p>
     <w:p>
@@ -937,7 +1825,30 @@
           <w:sz w:val="27"/>
           <w:szCs w:val="27"/>
         </w:rPr>
-        <w:t>Store manager</w:t>
+        <w:t>Repair technician</w:t>
+      </w:r>
+    </w:p>
+    <w:p>
+      <w:pPr>
+        <w:pStyle w:val="exnl"/>
+        <w:spacing w:before="60" w:beforeAutospacing="0"/>
+        <w:ind w:left="270"/>
+        <w:jc w:val="both"/>
+        <w:rPr>
+          <w:rFonts w:asciiTheme="minorHAnsi" w:hAnsiTheme="minorHAnsi" w:cstheme="minorHAnsi"/>
+          <w:color w:val="000000"/>
+          <w:sz w:val="27"/>
+          <w:szCs w:val="27"/>
+        </w:rPr>
+      </w:pPr>
+      <w:r>
+        <w:rPr>
+          <w:rFonts w:asciiTheme="minorHAnsi" w:hAnsiTheme="minorHAnsi" w:cstheme="minorHAnsi"/>
+          <w:color w:val="000000"/>
+          <w:sz w:val="27"/>
+          <w:szCs w:val="27"/>
+        </w:rPr>
+        <w:t xml:space="preserve">As a repair technician I need to complete my work in the time frame presented and to the standards of the store manager. </w:t>
       </w:r>
     </w:p>
     <w:p>
@@ -968,6 +1879,61 @@
           <w:sz w:val="27"/>
           <w:szCs w:val="27"/>
         </w:rPr>
+        <w:t>Store manager</w:t>
+      </w:r>
+    </w:p>
+    <w:p>
+      <w:pPr>
+        <w:pStyle w:val="exnl"/>
+        <w:spacing w:before="60" w:beforeAutospacing="0"/>
+        <w:ind w:left="270"/>
+        <w:jc w:val="both"/>
+        <w:rPr>
+          <w:rFonts w:asciiTheme="minorHAnsi" w:hAnsiTheme="minorHAnsi" w:cstheme="minorHAnsi"/>
+          <w:color w:val="000000"/>
+          <w:sz w:val="27"/>
+          <w:szCs w:val="27"/>
+        </w:rPr>
+      </w:pPr>
+      <w:r>
+        <w:rPr>
+          <w:rFonts w:asciiTheme="minorHAnsi" w:hAnsiTheme="minorHAnsi" w:cstheme="minorHAnsi"/>
+          <w:color w:val="000000"/>
+          <w:sz w:val="27"/>
+          <w:szCs w:val="27"/>
+        </w:rPr>
+        <w:t xml:space="preserve">As a store manager I need to review all work that has been done on a watch and make sure that it is acceptable by the customer. </w:t>
+      </w:r>
+    </w:p>
+    <w:p>
+      <w:pPr>
+        <w:pStyle w:val="exnl"/>
+        <w:numPr>
+          <w:ilvl w:val="0"/>
+          <w:numId w:val="1"/>
+        </w:numPr>
+        <w:tabs>
+          <w:tab w:val="clear" w:pos="720"/>
+          <w:tab w:val="num" w:pos="480"/>
+        </w:tabs>
+        <w:spacing w:before="60" w:beforeAutospacing="0"/>
+        <w:ind w:left="270" w:hanging="240"/>
+        <w:jc w:val="both"/>
+        <w:rPr>
+          <w:rFonts w:asciiTheme="minorHAnsi" w:hAnsiTheme="minorHAnsi" w:cstheme="minorHAnsi"/>
+          <w:color w:val="000000"/>
+          <w:sz w:val="27"/>
+          <w:szCs w:val="27"/>
+        </w:rPr>
+      </w:pPr>
+      <w:r>
+        <w:rPr>
+          <w:rFonts w:asciiTheme="minorHAnsi" w:hAnsiTheme="minorHAnsi" w:cstheme="minorHAnsi"/>
+          <w:color w:val="000000"/>
+          <w:sz w:val="27"/>
+          <w:szCs w:val="27"/>
+        </w:rPr>
+        <w:lastRenderedPageBreak/>
         <w:t>Pick two</w:t>
       </w:r>
       <w:r>
@@ -978,6 +1944,183 @@
           <w:szCs w:val="27"/>
         </w:rPr>
         <w:t xml:space="preserve"> user stories, develop wireframes that illustrate the key elements of the process the user will follow to achieve her/his goal(s) within the context of the user story. Illustrate the key navigation options between the wireframes.</w:t>
+      </w:r>
+    </w:p>
+    <w:p>
+      <w:pPr>
+        <w:pStyle w:val="exnl"/>
+        <w:spacing w:before="60" w:beforeAutospacing="0"/>
+        <w:jc w:val="both"/>
+        <w:rPr>
+          <w:rFonts w:asciiTheme="minorHAnsi" w:hAnsiTheme="minorHAnsi" w:cstheme="minorHAnsi"/>
+          <w:color w:val="000000"/>
+          <w:sz w:val="27"/>
+          <w:szCs w:val="27"/>
+        </w:rPr>
+      </w:pPr>
+      <w:r>
+        <w:rPr>
+          <w:rFonts w:asciiTheme="minorHAnsi" w:hAnsiTheme="minorHAnsi" w:cstheme="minorHAnsi"/>
+          <w:color w:val="000000"/>
+          <w:sz w:val="27"/>
+          <w:szCs w:val="27"/>
+        </w:rPr>
+        <w:t xml:space="preserve">As a customer I want to give my watch to WKYOT for them to repair in an agreed upon time and an agreed upon payment. </w:t>
+      </w:r>
+    </w:p>
+    <w:p>
+      <w:pPr>
+        <w:pStyle w:val="exnl"/>
+        <w:spacing w:before="60" w:beforeAutospacing="0"/>
+        <w:jc w:val="both"/>
+        <w:rPr>
+          <w:rFonts w:asciiTheme="minorHAnsi" w:hAnsiTheme="minorHAnsi" w:cstheme="minorHAnsi"/>
+          <w:color w:val="000000"/>
+          <w:sz w:val="27"/>
+          <w:szCs w:val="27"/>
+        </w:rPr>
+      </w:pPr>
+      <w:r>
+        <w:rPr>
+          <w:noProof/>
+        </w:rPr>
+        <w:drawing>
+          <wp:inline distT="0" distB="0" distL="0" distR="0" wp14:anchorId="22749DEF" wp14:editId="62D8A5FB">
+            <wp:extent cx="5886450" cy="5568525"/>
+            <wp:effectExtent l="0" t="0" r="0" b="0"/>
+            <wp:docPr id="6" name="Picture 6"/>
+            <wp:cNvGraphicFramePr>
+              <a:graphicFrameLocks xmlns:a="http://schemas.openxmlformats.org/drawingml/2006/main" noChangeAspect="1"/>
+            </wp:cNvGraphicFramePr>
+            <a:graphic xmlns:a="http://schemas.openxmlformats.org/drawingml/2006/main">
+              <a:graphicData uri="http://schemas.openxmlformats.org/drawingml/2006/picture">
+                <pic:pic xmlns:pic="http://schemas.openxmlformats.org/drawingml/2006/picture">
+                  <pic:nvPicPr>
+                    <pic:cNvPr id="0" name="Picture 12"/>
+                    <pic:cNvPicPr>
+                      <a:picLocks noChangeAspect="1" noChangeArrowheads="1"/>
+                    </pic:cNvPicPr>
+                  </pic:nvPicPr>
+                  <pic:blipFill>
+                    <a:blip r:embed="rId10">
+                      <a:extLst>
+                        <a:ext uri="{28A0092B-C50C-407E-A947-70E740481C1C}">
+                          <a14:useLocalDpi xmlns:a14="http://schemas.microsoft.com/office/drawing/2010/main" val="0"/>
+                        </a:ext>
+                      </a:extLst>
+                    </a:blip>
+                    <a:srcRect/>
+                    <a:stretch>
+                      <a:fillRect/>
+                    </a:stretch>
+                  </pic:blipFill>
+                  <pic:spPr bwMode="auto">
+                    <a:xfrm>
+                      <a:off x="0" y="0"/>
+                      <a:ext cx="5891676" cy="5573469"/>
+                    </a:xfrm>
+                    <a:prstGeom prst="rect">
+                      <a:avLst/>
+                    </a:prstGeom>
+                    <a:noFill/>
+                    <a:ln>
+                      <a:noFill/>
+                    </a:ln>
+                  </pic:spPr>
+                </pic:pic>
+              </a:graphicData>
+            </a:graphic>
+          </wp:inline>
+        </w:drawing>
+      </w:r>
+    </w:p>
+    <w:p>
+      <w:pPr>
+        <w:pStyle w:val="exnl"/>
+        <w:spacing w:before="60" w:beforeAutospacing="0"/>
+        <w:jc w:val="both"/>
+        <w:rPr>
+          <w:rFonts w:asciiTheme="minorHAnsi" w:hAnsiTheme="minorHAnsi" w:cstheme="minorHAnsi"/>
+          <w:color w:val="000000"/>
+          <w:sz w:val="27"/>
+          <w:szCs w:val="27"/>
+        </w:rPr>
+      </w:pPr>
+      <w:r>
+        <w:rPr>
+          <w:rFonts w:asciiTheme="minorHAnsi" w:hAnsiTheme="minorHAnsi" w:cstheme="minorHAnsi"/>
+          <w:color w:val="000000"/>
+          <w:sz w:val="27"/>
+          <w:szCs w:val="27"/>
+        </w:rPr>
+        <w:t>As an expert I need to be able to evaluate the watch presented to me and come up with a cost and time frame for the work.</w:t>
+      </w:r>
+    </w:p>
+    <w:p>
+      <w:pPr>
+        <w:pStyle w:val="exnl"/>
+        <w:spacing w:before="60" w:beforeAutospacing="0"/>
+        <w:jc w:val="both"/>
+        <w:rPr>
+          <w:rFonts w:asciiTheme="minorHAnsi" w:hAnsiTheme="minorHAnsi" w:cstheme="minorHAnsi"/>
+          <w:color w:val="000000"/>
+          <w:sz w:val="27"/>
+          <w:szCs w:val="27"/>
+        </w:rPr>
+      </w:pPr>
+      <w:r>
+        <w:rPr>
+          <w:noProof/>
+        </w:rPr>
+        <w:lastRenderedPageBreak/>
+        <w:drawing>
+          <wp:inline distT="0" distB="0" distL="0" distR="0" wp14:anchorId="44785A36" wp14:editId="7688FC84">
+            <wp:extent cx="4943475" cy="5097691"/>
+            <wp:effectExtent l="0" t="0" r="0" b="8255"/>
+            <wp:docPr id="7" name="Picture 7"/>
+            <wp:cNvGraphicFramePr>
+              <a:graphicFrameLocks xmlns:a="http://schemas.openxmlformats.org/drawingml/2006/main" noChangeAspect="1"/>
+            </wp:cNvGraphicFramePr>
+            <a:graphic xmlns:a="http://schemas.openxmlformats.org/drawingml/2006/main">
+              <a:graphicData uri="http://schemas.openxmlformats.org/drawingml/2006/picture">
+                <pic:pic xmlns:pic="http://schemas.openxmlformats.org/drawingml/2006/picture">
+                  <pic:nvPicPr>
+                    <pic:cNvPr id="0" name="Picture 14"/>
+                    <pic:cNvPicPr>
+                      <a:picLocks noChangeAspect="1" noChangeArrowheads="1"/>
+                    </pic:cNvPicPr>
+                  </pic:nvPicPr>
+                  <pic:blipFill>
+                    <a:blip r:embed="rId11">
+                      <a:extLst>
+                        <a:ext uri="{28A0092B-C50C-407E-A947-70E740481C1C}">
+                          <a14:useLocalDpi xmlns:a14="http://schemas.microsoft.com/office/drawing/2010/main" val="0"/>
+                        </a:ext>
+                      </a:extLst>
+                    </a:blip>
+                    <a:srcRect/>
+                    <a:stretch>
+                      <a:fillRect/>
+                    </a:stretch>
+                  </pic:blipFill>
+                  <pic:spPr bwMode="auto">
+                    <a:xfrm>
+                      <a:off x="0" y="0"/>
+                      <a:ext cx="4947222" cy="5101554"/>
+                    </a:xfrm>
+                    <a:prstGeom prst="rect">
+                      <a:avLst/>
+                    </a:prstGeom>
+                    <a:noFill/>
+                    <a:ln>
+                      <a:noFill/>
+                    </a:ln>
+                  </pic:spPr>
+                </pic:pic>
+              </a:graphicData>
+            </a:graphic>
+          </wp:inline>
+        </w:drawing>
       </w:r>
     </w:p>
     <w:p>
@@ -1070,6 +2213,61 @@
     <w:p>
       <w:pPr>
         <w:pStyle w:val="exnl"/>
+        <w:spacing w:before="60" w:beforeAutospacing="0"/>
+        <w:ind w:left="360"/>
+        <w:jc w:val="both"/>
+        <w:rPr>
+          <w:rFonts w:asciiTheme="minorHAnsi" w:hAnsiTheme="minorHAnsi" w:cstheme="minorHAnsi"/>
+          <w:color w:val="000000"/>
+          <w:sz w:val="27"/>
+          <w:szCs w:val="27"/>
+        </w:rPr>
+      </w:pPr>
+      <w:r>
+        <w:rPr>
+          <w:noProof/>
+        </w:rPr>
+        <w:lastRenderedPageBreak/>
+        <w:drawing>
+          <wp:inline distT="0" distB="0" distL="0" distR="0" wp14:anchorId="22070382" wp14:editId="39A9794E">
+            <wp:extent cx="5286375" cy="5279224"/>
+            <wp:effectExtent l="0" t="0" r="0" b="0"/>
+            <wp:docPr id="8" name="Picture 8"/>
+            <wp:cNvGraphicFramePr>
+              <a:graphicFrameLocks xmlns:a="http://schemas.openxmlformats.org/drawingml/2006/main" noChangeAspect="1"/>
+            </wp:cNvGraphicFramePr>
+            <a:graphic xmlns:a="http://schemas.openxmlformats.org/drawingml/2006/main">
+              <a:graphicData uri="http://schemas.openxmlformats.org/drawingml/2006/picture">
+                <pic:pic xmlns:pic="http://schemas.openxmlformats.org/drawingml/2006/picture">
+                  <pic:nvPicPr>
+                    <pic:cNvPr id="1" name=""/>
+                    <pic:cNvPicPr/>
+                  </pic:nvPicPr>
+                  <pic:blipFill>
+                    <a:blip r:embed="rId12"/>
+                    <a:stretch>
+                      <a:fillRect/>
+                    </a:stretch>
+                  </pic:blipFill>
+                  <pic:spPr>
+                    <a:xfrm>
+                      <a:off x="0" y="0"/>
+                      <a:ext cx="5297962" cy="5290795"/>
+                    </a:xfrm>
+                    <a:prstGeom prst="rect">
+                      <a:avLst/>
+                    </a:prstGeom>
+                  </pic:spPr>
+                </pic:pic>
+              </a:graphicData>
+            </a:graphic>
+          </wp:inline>
+        </w:drawing>
+      </w:r>
+    </w:p>
+    <w:p>
+      <w:pPr>
+        <w:pStyle w:val="exnl"/>
         <w:numPr>
           <w:ilvl w:val="0"/>
           <w:numId w:val="1"/>
@@ -1095,18 +2293,163 @@
           <w:sz w:val="27"/>
           <w:szCs w:val="27"/>
         </w:rPr>
-        <w:t>Based on what you learned through the process of developing the user stories and UI models, describe what changes you would recommend to the business process you developed in PE 2-6.</w:t>
+        <w:t xml:space="preserve">Based on what you learned through the process of developing the user stories and UI models, describe what changes you would recommend to the business process you developed in PE </w:t>
+      </w:r>
+      <w:r>
+        <w:rPr>
+          <w:rFonts w:asciiTheme="minorHAnsi" w:hAnsiTheme="minorHAnsi" w:cstheme="minorHAnsi"/>
+          <w:color w:val="000000"/>
+          <w:sz w:val="27"/>
+          <w:szCs w:val="27"/>
+        </w:rPr>
+        <w:t>4</w:t>
+      </w:r>
+      <w:r>
+        <w:rPr>
+          <w:rFonts w:asciiTheme="minorHAnsi" w:hAnsiTheme="minorHAnsi" w:cstheme="minorHAnsi"/>
+          <w:color w:val="000000"/>
+          <w:sz w:val="27"/>
+          <w:szCs w:val="27"/>
+        </w:rPr>
+        <w:t>-6.</w:t>
+      </w:r>
+    </w:p>
+    <w:p>
+      <w:pPr>
+        <w:pStyle w:val="exnl"/>
+        <w:spacing w:before="60" w:beforeAutospacing="0"/>
+        <w:ind w:left="360"/>
+        <w:jc w:val="both"/>
+        <w:rPr>
+          <w:rFonts w:asciiTheme="minorHAnsi" w:hAnsiTheme="minorHAnsi" w:cstheme="minorHAnsi"/>
+          <w:color w:val="000000"/>
+          <w:sz w:val="27"/>
+          <w:szCs w:val="27"/>
+        </w:rPr>
+      </w:pPr>
+      <w:r>
+        <w:rPr>
+          <w:rFonts w:asciiTheme="minorHAnsi" w:hAnsiTheme="minorHAnsi" w:cstheme="minorHAnsi"/>
+          <w:color w:val="000000"/>
+          <w:sz w:val="27"/>
+          <w:szCs w:val="27"/>
+        </w:rPr>
+        <w:t xml:space="preserve">I think the bested way to increase user function would be to </w:t>
+      </w:r>
+      <w:r>
+        <w:rPr>
+          <w:rFonts w:asciiTheme="minorHAnsi" w:hAnsiTheme="minorHAnsi" w:cstheme="minorHAnsi"/>
+          <w:color w:val="000000"/>
+          <w:sz w:val="27"/>
+          <w:szCs w:val="27"/>
+        </w:rPr>
+        <w:t xml:space="preserve">create a website that would enable customers to check what watches the business could repair before visiting the store. </w:t>
+      </w:r>
+      <w:proofErr w:type="gramStart"/>
+      <w:r>
+        <w:rPr>
+          <w:rFonts w:asciiTheme="minorHAnsi" w:hAnsiTheme="minorHAnsi" w:cstheme="minorHAnsi"/>
+          <w:color w:val="000000"/>
+          <w:sz w:val="27"/>
+          <w:szCs w:val="27"/>
+        </w:rPr>
+        <w:t>Also</w:t>
+      </w:r>
+      <w:proofErr w:type="gramEnd"/>
+      <w:r>
+        <w:rPr>
+          <w:rFonts w:asciiTheme="minorHAnsi" w:hAnsiTheme="minorHAnsi" w:cstheme="minorHAnsi"/>
+          <w:color w:val="000000"/>
+          <w:sz w:val="27"/>
+          <w:szCs w:val="27"/>
+        </w:rPr>
+        <w:t xml:space="preserve"> the website could have a mail in option where a customer would submit an application that included there watches with pictures to be checked by the expert online and then after request review the customer would be sent the shipping information along with information for packing and shipping and time line/price. Then the customer has the option to accept this and then send the watches to the business for repair. After the watches are repaired the customer is sent pictures and possibly a video of their watches. If the customer reviews this and says it is satisfactory then the watches are sent back to the customer. </w:t>
       </w:r>
     </w:p>
     <w:p/>
     <w:sectPr>
+      <w:headerReference w:type="first" r:id="rId13"/>
       <w:pgSz w:w="12240" w:h="15840"/>
       <w:pgMar w:top="720" w:right="1080" w:bottom="1440" w:left="810" w:header="720" w:footer="720" w:gutter="0"/>
       <w:cols w:space="720"/>
+      <w:titlePg/>
       <w:docGrid w:linePitch="360"/>
     </w:sectPr>
   </w:body>
 </w:document>
+</file>
+
+<file path=word/endnotes.xml><?xml version="1.0" encoding="utf-8"?>
+<w:endnotes xmlns:wpc="http://schemas.microsoft.com/office/word/2010/wordprocessingCanvas" xmlns:cx="http://schemas.microsoft.com/office/drawing/2014/chartex" xmlns:cx1="http://schemas.microsoft.com/office/drawing/2015/9/8/chartex" xmlns:cx2="http://schemas.microsoft.com/office/drawing/2015/10/21/chartex" xmlns:cx3="http://schemas.microsoft.com/office/drawing/2016/5/9/chartex" xmlns:cx4="http://schemas.microsoft.com/office/drawing/2016/5/10/chartex" xmlns:cx5="http://schemas.microsoft.com/office/drawing/2016/5/11/chartex" xmlns:cx6="http://schemas.microsoft.com/office/drawing/2016/5/12/chartex" xmlns:cx7="http://schemas.microsoft.com/office/drawing/2016/5/13/chartex" xmlns:cx8="http://schemas.microsoft.com/office/drawing/2016/5/14/chartex" xmlns:mc="http://schemas.openxmlformats.org/markup-compatibility/2006" xmlns:aink="http://schemas.microsoft.com/office/drawing/2016/ink" xmlns:am3d="http://schemas.microsoft.com/office/drawing/2017/model3d" xmlns:o="urn:schemas-microsoft-com:office:office" xmlns:r="http://schemas.openxmlformats.org/officeDocument/2006/relationships" xmlns:m="http://schemas.openxmlformats.org/officeDocument/2006/math" xmlns:v="urn:schemas-microsoft-com:vml" xmlns:wp14="http://schemas.microsoft.com/office/word/2010/wordprocessingDrawing" xmlns:wp="http://schemas.openxmlformats.org/drawingml/2006/wordprocessingDrawing" xmlns:w10="urn:schemas-microsoft-com:office:word" xmlns:w="http://schemas.openxmlformats.org/wordprocessingml/2006/main" xmlns:w14="http://schemas.microsoft.com/office/word/2010/wordml" xmlns:w15="http://schemas.microsoft.com/office/word/2012/wordml" xmlns:w16cex="http://schemas.microsoft.com/office/word/2018/wordml/cex" xmlns:w16cid="http://schemas.microsoft.com/office/word/2016/wordml/cid" xmlns:w16="http://schemas.microsoft.com/office/word/2018/wordml" xmlns:w16se="http://schemas.microsoft.com/office/word/2015/wordml/symex" xmlns:wpg="http://schemas.microsoft.com/office/word/2010/wordprocessingGroup" xmlns:wpi="http://schemas.microsoft.com/office/word/2010/wordprocessingInk" xmlns:wne="http://schemas.microsoft.com/office/word/2006/wordml" xmlns:wps="http://schemas.microsoft.com/office/word/2010/wordprocessingShape" mc:Ignorable="w14 w15 w16se w16cid w16 w16cex wp14">
+  <w:endnote w:type="separator" w:id="-1">
+    <w:p>
+      <w:pPr>
+        <w:spacing w:after="0" w:line="240" w:lineRule="auto"/>
+      </w:pPr>
+      <w:r>
+        <w:separator/>
+      </w:r>
+    </w:p>
+  </w:endnote>
+  <w:endnote w:type="continuationSeparator" w:id="0">
+    <w:p>
+      <w:pPr>
+        <w:spacing w:after="0" w:line="240" w:lineRule="auto"/>
+      </w:pPr>
+      <w:r>
+        <w:continuationSeparator/>
+      </w:r>
+    </w:p>
+  </w:endnote>
+</w:endnotes>
+</file>
+
+<file path=word/footnotes.xml><?xml version="1.0" encoding="utf-8"?>
+<w:footnotes xmlns:wpc="http://schemas.microsoft.com/office/word/2010/wordprocessingCanvas" xmlns:cx="http://schemas.microsoft.com/office/drawing/2014/chartex" xmlns:cx1="http://schemas.microsoft.com/office/drawing/2015/9/8/chartex" xmlns:cx2="http://schemas.microsoft.com/office/drawing/2015/10/21/chartex" xmlns:cx3="http://schemas.microsoft.com/office/drawing/2016/5/9/chartex" xmlns:cx4="http://schemas.microsoft.com/office/drawing/2016/5/10/chartex" xmlns:cx5="http://schemas.microsoft.com/office/drawing/2016/5/11/chartex" xmlns:cx6="http://schemas.microsoft.com/office/drawing/2016/5/12/chartex" xmlns:cx7="http://schemas.microsoft.com/office/drawing/2016/5/13/chartex" xmlns:cx8="http://schemas.microsoft.com/office/drawing/2016/5/14/chartex" xmlns:mc="http://schemas.openxmlformats.org/markup-compatibility/2006" xmlns:aink="http://schemas.microsoft.com/office/drawing/2016/ink" xmlns:am3d="http://schemas.microsoft.com/office/drawing/2017/model3d" xmlns:o="urn:schemas-microsoft-com:office:office" xmlns:r="http://schemas.openxmlformats.org/officeDocument/2006/relationships" xmlns:m="http://schemas.openxmlformats.org/officeDocument/2006/math" xmlns:v="urn:schemas-microsoft-com:vml" xmlns:wp14="http://schemas.microsoft.com/office/word/2010/wordprocessingDrawing" xmlns:wp="http://schemas.openxmlformats.org/drawingml/2006/wordprocessingDrawing" xmlns:w10="urn:schemas-microsoft-com:office:word" xmlns:w="http://schemas.openxmlformats.org/wordprocessingml/2006/main" xmlns:w14="http://schemas.microsoft.com/office/word/2010/wordml" xmlns:w15="http://schemas.microsoft.com/office/word/2012/wordml" xmlns:w16cex="http://schemas.microsoft.com/office/word/2018/wordml/cex" xmlns:w16cid="http://schemas.microsoft.com/office/word/2016/wordml/cid" xmlns:w16="http://schemas.microsoft.com/office/word/2018/wordml" xmlns:w16se="http://schemas.microsoft.com/office/word/2015/wordml/symex" xmlns:wpg="http://schemas.microsoft.com/office/word/2010/wordprocessingGroup" xmlns:wpi="http://schemas.microsoft.com/office/word/2010/wordprocessingInk" xmlns:wne="http://schemas.microsoft.com/office/word/2006/wordml" xmlns:wps="http://schemas.microsoft.com/office/word/2010/wordprocessingShape" mc:Ignorable="w14 w15 w16se w16cid w16 w16cex wp14">
+  <w:footnote w:type="separator" w:id="-1">
+    <w:p>
+      <w:pPr>
+        <w:spacing w:after="0" w:line="240" w:lineRule="auto"/>
+      </w:pPr>
+      <w:r>
+        <w:separator/>
+      </w:r>
+    </w:p>
+  </w:footnote>
+  <w:footnote w:type="continuationSeparator" w:id="0">
+    <w:p>
+      <w:pPr>
+        <w:spacing w:after="0" w:line="240" w:lineRule="auto"/>
+      </w:pPr>
+      <w:r>
+        <w:continuationSeparator/>
+      </w:r>
+    </w:p>
+  </w:footnote>
+</w:footnotes>
+</file>
+
+<file path=word/header1.xml><?xml version="1.0" encoding="utf-8"?>
+<w:hdr xmlns:wpc="http://schemas.microsoft.com/office/word/2010/wordprocessingCanvas" xmlns:cx="http://schemas.microsoft.com/office/drawing/2014/chartex" xmlns:cx1="http://schemas.microsoft.com/office/drawing/2015/9/8/chartex" xmlns:cx2="http://schemas.microsoft.com/office/drawing/2015/10/21/chartex" xmlns:cx3="http://schemas.microsoft.com/office/drawing/2016/5/9/chartex" xmlns:cx4="http://schemas.microsoft.com/office/drawing/2016/5/10/chartex" xmlns:cx5="http://schemas.microsoft.com/office/drawing/2016/5/11/chartex" xmlns:cx6="http://schemas.microsoft.com/office/drawing/2016/5/12/chartex" xmlns:cx7="http://schemas.microsoft.com/office/drawing/2016/5/13/chartex" xmlns:cx8="http://schemas.microsoft.com/office/drawing/2016/5/14/chartex" xmlns:mc="http://schemas.openxmlformats.org/markup-compatibility/2006" xmlns:aink="http://schemas.microsoft.com/office/drawing/2016/ink" xmlns:am3d="http://schemas.microsoft.com/office/drawing/2017/model3d" xmlns:o="urn:schemas-microsoft-com:office:office" xmlns:r="http://schemas.openxmlformats.org/officeDocument/2006/relationships" xmlns:m="http://schemas.openxmlformats.org/officeDocument/2006/math" xmlns:v="urn:schemas-microsoft-com:vml" xmlns:wp14="http://schemas.microsoft.com/office/word/2010/wordprocessingDrawing" xmlns:wp="http://schemas.openxmlformats.org/drawingml/2006/wordprocessingDrawing" xmlns:w10="urn:schemas-microsoft-com:office:word" xmlns:w="http://schemas.openxmlformats.org/wordprocessingml/2006/main" xmlns:w14="http://schemas.microsoft.com/office/word/2010/wordml" xmlns:w15="http://schemas.microsoft.com/office/word/2012/wordml" xmlns:w16cex="http://schemas.microsoft.com/office/word/2018/wordml/cex" xmlns:w16cid="http://schemas.microsoft.com/office/word/2016/wordml/cid" xmlns:w16="http://schemas.microsoft.com/office/word/2018/wordml" xmlns:w16se="http://schemas.microsoft.com/office/word/2015/wordml/symex" xmlns:wpg="http://schemas.microsoft.com/office/word/2010/wordprocessingGroup" xmlns:wpi="http://schemas.microsoft.com/office/word/2010/wordprocessingInk" xmlns:wne="http://schemas.microsoft.com/office/word/2006/wordml" xmlns:wps="http://schemas.microsoft.com/office/word/2010/wordprocessingShape" mc:Ignorable="w14 w15 w16se w16cid w16 w16cex wp14">
+  <w:p>
+    <w:pPr>
+      <w:pStyle w:val="Header"/>
+      <w:jc w:val="right"/>
+    </w:pPr>
+    <w:r>
+      <w:t xml:space="preserve">Ethan Dunzer </w:t>
+    </w:r>
+  </w:p>
+  <w:p>
+    <w:pPr>
+      <w:pStyle w:val="Header"/>
+      <w:jc w:val="right"/>
+    </w:pPr>
+    <w:r>
+      <w:t>MIS311</w:t>
+    </w:r>
+  </w:p>
+</w:hdr>
 </file>
 
 <file path=word/numbering.xml><?xml version="1.0" encoding="utf-8"?>
@@ -1975,6 +3318,50 @@
       <w:u w:val="single"/>
     </w:rPr>
   </w:style>
+  <w:style w:type="paragraph" w:styleId="Header">
+    <w:name w:val="header"/>
+    <w:basedOn w:val="Normal"/>
+    <w:link w:val="HeaderChar"/>
+    <w:uiPriority w:val="99"/>
+    <w:unhideWhenUsed/>
+    <w:rsid w:val="00D300B9"/>
+    <w:pPr>
+      <w:tabs>
+        <w:tab w:val="center" w:pos="4680"/>
+        <w:tab w:val="right" w:pos="9360"/>
+      </w:tabs>
+      <w:spacing w:after="0" w:line="240" w:lineRule="auto"/>
+    </w:pPr>
+  </w:style>
+  <w:style w:type="character" w:customStyle="1" w:styleId="HeaderChar">
+    <w:name w:val="Header Char"/>
+    <w:basedOn w:val="DefaultParagraphFont"/>
+    <w:link w:val="Header"/>
+    <w:uiPriority w:val="99"/>
+    <w:rsid w:val="00D300B9"/>
+  </w:style>
+  <w:style w:type="paragraph" w:styleId="Footer">
+    <w:name w:val="footer"/>
+    <w:basedOn w:val="Normal"/>
+    <w:link w:val="FooterChar"/>
+    <w:uiPriority w:val="99"/>
+    <w:unhideWhenUsed/>
+    <w:rsid w:val="00D300B9"/>
+    <w:pPr>
+      <w:tabs>
+        <w:tab w:val="center" w:pos="4680"/>
+        <w:tab w:val="right" w:pos="9360"/>
+      </w:tabs>
+      <w:spacing w:after="0" w:line="240" w:lineRule="auto"/>
+    </w:pPr>
+  </w:style>
+  <w:style w:type="character" w:customStyle="1" w:styleId="FooterChar">
+    <w:name w:val="Footer Char"/>
+    <w:basedOn w:val="DefaultParagraphFont"/>
+    <w:link w:val="Footer"/>
+    <w:uiPriority w:val="99"/>
+    <w:rsid w:val="00D300B9"/>
+  </w:style>
 </w:styles>
 </file>
 

</xml_diff>